<commit_message>
US-#16 Made a list of key stakeholders and specified the descr
</commit_message>
<xml_diff>
--- a/Documentation/Key stakeholder list.docx
+++ b/Documentation/Key stakeholder list.docx
@@ -212,6 +212,24 @@
               </w:rPr>
               <w:t xml:space="preserve"> </w:t>
             </w:r>
+            <w:r>
+              <w:rPr>
+                <w:color w:val="000000" w:themeColor="text1"/>
+                <w14:shadow w14:blurRad="38100" w14:dist="19050" w14:dir="2700000" w14:sx="100000" w14:sy="100000" w14:kx="0" w14:ky="0" w14:algn="tl">
+                  <w14:schemeClr w14:val="dk1">
+                    <w14:alpha w14:val="60000"/>
+                  </w14:schemeClr>
+                </w14:shadow>
+                <w14:textOutline w14:w="0" w14:cap="flat" w14:cmpd="sng" w14:algn="ctr">
+                  <w14:noFill/>
+                  <w14:prstDash w14:val="solid"/>
+                  <w14:round/>
+                </w14:textOutline>
+              </w:rPr>
+              <w:t>A. A.</w:t>
+            </w:r>
+            <w:bookmarkStart w:id="0" w:name="_GoBack"/>
+            <w:bookmarkEnd w:id="0"/>
           </w:p>
         </w:tc>
         <w:tc>
@@ -326,7 +344,23 @@
                   <w14:round/>
                 </w14:textOutline>
               </w:rPr>
-              <w:t>Regulations made Norway needs to be followed</w:t>
+              <w:t>Regulations made</w:t>
+            </w:r>
+            <w:r>
+              <w:rPr>
+                <w:color w:val="000000" w:themeColor="text1"/>
+                <w14:shadow w14:blurRad="38100" w14:dist="19050" w14:dir="2700000" w14:sx="100000" w14:sy="100000" w14:kx="0" w14:ky="0" w14:algn="tl">
+                  <w14:schemeClr w14:val="dk1">
+                    <w14:alpha w14:val="60000"/>
+                  </w14:schemeClr>
+                </w14:shadow>
+                <w14:textOutline w14:w="0" w14:cap="flat" w14:cmpd="sng" w14:algn="ctr">
+                  <w14:noFill/>
+                  <w14:prstDash w14:val="solid"/>
+                  <w14:round/>
+                </w14:textOutline>
+              </w:rPr>
+              <w:t xml:space="preserve"> by the currently stayed country needs to be followed</w:t>
             </w:r>
           </w:p>
         </w:tc>
@@ -368,8 +402,6 @@
               </w:rPr>
               <w:t>Company</w:t>
             </w:r>
-            <w:bookmarkStart w:id="0" w:name="_GoBack"/>
-            <w:bookmarkEnd w:id="0"/>
           </w:p>
         </w:tc>
         <w:tc>
@@ -438,7 +470,39 @@
                   <w14:round/>
                 </w14:textOutline>
               </w:rPr>
-              <w:t xml:space="preserve">very important as a key stakeholder which will </w:t>
+              <w:t xml:space="preserve">very important as a key stakeholder </w:t>
+            </w:r>
+            <w:r>
+              <w:rPr>
+                <w:color w:val="000000" w:themeColor="text1"/>
+                <w14:shadow w14:blurRad="38100" w14:dist="19050" w14:dir="2700000" w14:sx="100000" w14:sy="100000" w14:kx="0" w14:ky="0" w14:algn="tl">
+                  <w14:schemeClr w14:val="dk1">
+                    <w14:alpha w14:val="60000"/>
+                  </w14:schemeClr>
+                </w14:shadow>
+                <w14:textOutline w14:w="0" w14:cap="flat" w14:cmpd="sng" w14:algn="ctr">
+                  <w14:noFill/>
+                  <w14:prstDash w14:val="solid"/>
+                  <w14:round/>
+                </w14:textOutline>
+              </w:rPr>
+              <w:t>because as a company we</w:t>
+            </w:r>
+            <w:r>
+              <w:rPr>
+                <w:color w:val="000000" w:themeColor="text1"/>
+                <w14:shadow w14:blurRad="38100" w14:dist="19050" w14:dir="2700000" w14:sx="100000" w14:sy="100000" w14:kx="0" w14:ky="0" w14:algn="tl">
+                  <w14:schemeClr w14:val="dk1">
+                    <w14:alpha w14:val="60000"/>
+                  </w14:schemeClr>
+                </w14:shadow>
+                <w14:textOutline w14:w="0" w14:cap="flat" w14:cmpd="sng" w14:algn="ctr">
+                  <w14:noFill/>
+                  <w14:prstDash w14:val="solid"/>
+                  <w14:round/>
+                </w14:textOutline>
+              </w:rPr>
+              <w:t xml:space="preserve"> will </w:t>
             </w:r>
             <w:r>
               <w:rPr>

</xml_diff>